<commit_message>
ready to turn in
</commit_message>
<xml_diff>
--- a/classic-models-assignment.docx
+++ b/classic-models-assignment.docx
@@ -24,6 +24,197 @@
           <w:szCs w:val="24"/>
         </w:rPr>
       </w:pPr>
+    </w:p>
+    <w:p>
+      <w:pPr>
+        <w:rPr>
+          <w:rFonts w:ascii="Consolas" w:hAnsi="Consolas"/>
+          <w:b/>
+          <w:bCs/>
+          <w:sz w:val="24"/>
+          <w:szCs w:val="24"/>
+        </w:rPr>
+      </w:pPr>
+      <w:proofErr w:type="gramStart"/>
+      <w:r>
+        <w:rPr>
+          <w:rFonts w:ascii="Consolas" w:hAnsi="Consolas"/>
+          <w:b/>
+          <w:bCs/>
+          <w:sz w:val="24"/>
+          <w:szCs w:val="24"/>
+        </w:rPr>
+        <w:t>db.Cust</w:t>
+      </w:r>
+      <w:proofErr w:type="gramEnd"/>
+      <w:r>
+        <w:rPr>
+          <w:rFonts w:ascii="Consolas" w:hAnsi="Consolas"/>
+          <w:b/>
+          <w:bCs/>
+          <w:sz w:val="24"/>
+          <w:szCs w:val="24"/>
+        </w:rPr>
+        <w:t>_Emp_Pay_Offices.find({}, {</w:t>
+      </w:r>
+      <w:proofErr w:type="spellStart"/>
+      <w:r>
+        <w:rPr>
+          <w:rFonts w:ascii="Consolas" w:hAnsi="Consolas"/>
+          <w:b/>
+          <w:bCs/>
+          <w:sz w:val="24"/>
+          <w:szCs w:val="24"/>
+        </w:rPr>
+        <w:t>firstName</w:t>
+      </w:r>
+      <w:proofErr w:type="spellEnd"/>
+      <w:r>
+        <w:rPr>
+          <w:rFonts w:ascii="Consolas" w:hAnsi="Consolas"/>
+          <w:b/>
+          <w:bCs/>
+          <w:sz w:val="24"/>
+          <w:szCs w:val="24"/>
+        </w:rPr>
+        <w:t xml:space="preserve">: </w:t>
+      </w:r>
+      <w:r>
+        <w:rPr>
+          <w:rFonts w:ascii="Consolas" w:hAnsi="Consolas"/>
+          <w:b/>
+          <w:bCs/>
+          <w:color w:val="FF0000"/>
+          <w:sz w:val="24"/>
+          <w:szCs w:val="24"/>
+        </w:rPr>
+        <w:t>1</w:t>
+      </w:r>
+      <w:r>
+        <w:rPr>
+          <w:rFonts w:ascii="Consolas" w:hAnsi="Consolas"/>
+          <w:b/>
+          <w:bCs/>
+          <w:sz w:val="24"/>
+          <w:szCs w:val="24"/>
+        </w:rPr>
+        <w:t xml:space="preserve">, </w:t>
+      </w:r>
+      <w:proofErr w:type="spellStart"/>
+      <w:r>
+        <w:rPr>
+          <w:rFonts w:ascii="Consolas" w:hAnsi="Consolas"/>
+          <w:b/>
+          <w:bCs/>
+          <w:sz w:val="24"/>
+          <w:szCs w:val="24"/>
+        </w:rPr>
+        <w:t>lastName</w:t>
+      </w:r>
+      <w:proofErr w:type="spellEnd"/>
+      <w:r>
+        <w:rPr>
+          <w:rFonts w:ascii="Consolas" w:hAnsi="Consolas"/>
+          <w:b/>
+          <w:bCs/>
+          <w:sz w:val="24"/>
+          <w:szCs w:val="24"/>
+        </w:rPr>
+        <w:t xml:space="preserve">: </w:t>
+      </w:r>
+      <w:r>
+        <w:rPr>
+          <w:rFonts w:ascii="Consolas" w:hAnsi="Consolas"/>
+          <w:b/>
+          <w:bCs/>
+          <w:color w:val="FF0000"/>
+          <w:sz w:val="24"/>
+          <w:szCs w:val="24"/>
+        </w:rPr>
+        <w:t>1</w:t>
+      </w:r>
+      <w:r>
+        <w:rPr>
+          <w:rFonts w:ascii="Consolas" w:hAnsi="Consolas"/>
+          <w:b/>
+          <w:bCs/>
+          <w:sz w:val="24"/>
+          <w:szCs w:val="24"/>
+        </w:rPr>
+        <w:t xml:space="preserve">, </w:t>
+      </w:r>
+      <w:proofErr w:type="spellStart"/>
+      <w:r>
+        <w:rPr>
+          <w:rFonts w:ascii="Consolas" w:hAnsi="Consolas"/>
+          <w:b/>
+          <w:bCs/>
+          <w:sz w:val="24"/>
+          <w:szCs w:val="24"/>
+        </w:rPr>
+        <w:t>jobTitle</w:t>
+      </w:r>
+      <w:proofErr w:type="spellEnd"/>
+      <w:r>
+        <w:rPr>
+          <w:rFonts w:ascii="Consolas" w:hAnsi="Consolas"/>
+          <w:b/>
+          <w:bCs/>
+          <w:sz w:val="24"/>
+          <w:szCs w:val="24"/>
+        </w:rPr>
+        <w:t xml:space="preserve">: </w:t>
+      </w:r>
+      <w:r>
+        <w:rPr>
+          <w:rFonts w:ascii="Consolas" w:hAnsi="Consolas"/>
+          <w:b/>
+          <w:bCs/>
+          <w:color w:val="FF0000"/>
+          <w:sz w:val="24"/>
+          <w:szCs w:val="24"/>
+        </w:rPr>
+        <w:t>1</w:t>
+      </w:r>
+      <w:r>
+        <w:rPr>
+          <w:rFonts w:ascii="Consolas" w:hAnsi="Consolas"/>
+          <w:b/>
+          <w:bCs/>
+          <w:sz w:val="24"/>
+          <w:szCs w:val="24"/>
+        </w:rPr>
+        <w:t xml:space="preserve">, _id: </w:t>
+      </w:r>
+      <w:r>
+        <w:rPr>
+          <w:rFonts w:ascii="Consolas" w:hAnsi="Consolas"/>
+          <w:b/>
+          <w:bCs/>
+          <w:color w:val="FF0000"/>
+          <w:sz w:val="24"/>
+          <w:szCs w:val="24"/>
+        </w:rPr>
+        <w:t>0</w:t>
+      </w:r>
+      <w:r>
+        <w:rPr>
+          <w:rFonts w:ascii="Consolas" w:hAnsi="Consolas"/>
+          <w:b/>
+          <w:bCs/>
+          <w:sz w:val="24"/>
+          <w:szCs w:val="24"/>
+        </w:rPr>
+        <w:t>});</w:t>
+      </w:r>
+    </w:p>
+    <w:p>
+      <w:pPr>
+        <w:rPr>
+          <w:sz w:val="24"/>
+          <w:szCs w:val="24"/>
+        </w:rPr>
+      </w:pPr>
       <w:r>
         <w:rPr>
           <w:sz w:val="24"/>
@@ -54,6 +245,200 @@
         <w:rPr>
           <w:sz w:val="24"/>
           <w:szCs w:val="24"/>
+        </w:rPr>
+      </w:pPr>
+    </w:p>
+    <w:p>
+      <w:pPr>
+        <w:rPr>
+          <w:rFonts w:ascii="Consolas" w:hAnsi="Consolas"/>
+          <w:b/>
+          <w:bCs/>
+          <w:sz w:val="24"/>
+          <w:szCs w:val="24"/>
+        </w:rPr>
+      </w:pPr>
+      <w:proofErr w:type="gramStart"/>
+      <w:r>
+        <w:rPr>
+          <w:rFonts w:ascii="Consolas" w:hAnsi="Consolas"/>
+          <w:b/>
+          <w:bCs/>
+          <w:sz w:val="24"/>
+          <w:szCs w:val="24"/>
+        </w:rPr>
+        <w:t>db.Prod</w:t>
+      </w:r>
+      <w:proofErr w:type="gramEnd"/>
+      <w:r>
+        <w:rPr>
+          <w:rFonts w:ascii="Consolas" w:hAnsi="Consolas"/>
+          <w:b/>
+          <w:bCs/>
+          <w:sz w:val="24"/>
+          <w:szCs w:val="24"/>
+        </w:rPr>
+        <w:t xml:space="preserve">_ProdLine_OrderDet_Orders_Cust.find({},{_id: </w:t>
+      </w:r>
+      <w:r>
+        <w:rPr>
+          <w:rFonts w:ascii="Consolas" w:hAnsi="Consolas"/>
+          <w:b/>
+          <w:bCs/>
+          <w:color w:val="FF0000"/>
+          <w:sz w:val="24"/>
+          <w:szCs w:val="24"/>
+        </w:rPr>
+        <w:t>0</w:t>
+      </w:r>
+      <w:r>
+        <w:rPr>
+          <w:rFonts w:ascii="Consolas" w:hAnsi="Consolas"/>
+          <w:b/>
+          <w:bCs/>
+          <w:sz w:val="24"/>
+          <w:szCs w:val="24"/>
+        </w:rPr>
+        <w:t xml:space="preserve">, </w:t>
+      </w:r>
+      <w:proofErr w:type="spellStart"/>
+      <w:r>
+        <w:rPr>
+          <w:rFonts w:ascii="Consolas" w:hAnsi="Consolas"/>
+          <w:b/>
+          <w:bCs/>
+          <w:sz w:val="24"/>
+          <w:szCs w:val="24"/>
+        </w:rPr>
+        <w:t>productName</w:t>
+      </w:r>
+      <w:proofErr w:type="spellEnd"/>
+      <w:r>
+        <w:rPr>
+          <w:rFonts w:ascii="Consolas" w:hAnsi="Consolas"/>
+          <w:b/>
+          <w:bCs/>
+          <w:sz w:val="24"/>
+          <w:szCs w:val="24"/>
+        </w:rPr>
+        <w:t>: {$</w:t>
+      </w:r>
+      <w:proofErr w:type="spellStart"/>
+      <w:r>
+        <w:rPr>
+          <w:rFonts w:ascii="Consolas" w:hAnsi="Consolas"/>
+          <w:b/>
+          <w:bCs/>
+          <w:sz w:val="24"/>
+          <w:szCs w:val="24"/>
+        </w:rPr>
+        <w:t>toUpper</w:t>
+      </w:r>
+      <w:proofErr w:type="spellEnd"/>
+      <w:r>
+        <w:rPr>
+          <w:rFonts w:ascii="Consolas" w:hAnsi="Consolas"/>
+          <w:b/>
+          <w:bCs/>
+          <w:sz w:val="24"/>
+          <w:szCs w:val="24"/>
+        </w:rPr>
+        <w:t xml:space="preserve">: </w:t>
+      </w:r>
+      <w:r>
+        <w:rPr>
+          <w:rFonts w:ascii="Consolas" w:hAnsi="Consolas"/>
+          <w:b/>
+          <w:bCs/>
+          <w:color w:val="00B050"/>
+          <w:sz w:val="24"/>
+          <w:szCs w:val="24"/>
+        </w:rPr>
+        <w:t>"$</w:t>
+      </w:r>
+      <w:proofErr w:type="spellStart"/>
+      <w:r>
+        <w:rPr>
+          <w:rFonts w:ascii="Consolas" w:hAnsi="Consolas"/>
+          <w:b/>
+          <w:bCs/>
+          <w:color w:val="00B050"/>
+          <w:sz w:val="24"/>
+          <w:szCs w:val="24"/>
+        </w:rPr>
+        <w:t>productName</w:t>
+      </w:r>
+      <w:proofErr w:type="spellEnd"/>
+      <w:r>
+        <w:rPr>
+          <w:rFonts w:ascii="Consolas" w:hAnsi="Consolas"/>
+          <w:b/>
+          <w:bCs/>
+          <w:color w:val="00B050"/>
+          <w:sz w:val="24"/>
+          <w:szCs w:val="24"/>
+        </w:rPr>
+        <w:t>"</w:t>
+      </w:r>
+      <w:r>
+        <w:rPr>
+          <w:rFonts w:ascii="Consolas" w:hAnsi="Consolas"/>
+          <w:b/>
+          <w:bCs/>
+          <w:sz w:val="24"/>
+          <w:szCs w:val="24"/>
+        </w:rPr>
+        <w:t>}}).sort({</w:t>
+      </w:r>
+      <w:proofErr w:type="spellStart"/>
+      <w:r>
+        <w:rPr>
+          <w:rFonts w:ascii="Consolas" w:hAnsi="Consolas"/>
+          <w:b/>
+          <w:bCs/>
+          <w:sz w:val="24"/>
+          <w:szCs w:val="24"/>
+        </w:rPr>
+        <w:t>productCode</w:t>
+      </w:r>
+      <w:proofErr w:type="spellEnd"/>
+      <w:r>
+        <w:rPr>
+          <w:rFonts w:ascii="Consolas" w:hAnsi="Consolas"/>
+          <w:b/>
+          <w:bCs/>
+          <w:sz w:val="24"/>
+          <w:szCs w:val="24"/>
+        </w:rPr>
+        <w:t xml:space="preserve">: </w:t>
+      </w:r>
+      <w:r>
+        <w:rPr>
+          <w:rFonts w:ascii="Consolas" w:hAnsi="Consolas"/>
+          <w:b/>
+          <w:bCs/>
+          <w:color w:val="FF0000"/>
+          <w:sz w:val="24"/>
+          <w:szCs w:val="24"/>
+        </w:rPr>
+        <w:t>1</w:t>
+      </w:r>
+      <w:r>
+        <w:rPr>
+          <w:rFonts w:ascii="Consolas" w:hAnsi="Consolas"/>
+          <w:b/>
+          <w:bCs/>
+          <w:sz w:val="24"/>
+          <w:szCs w:val="24"/>
+        </w:rPr>
+        <w:t>});</w:t>
+      </w:r>
+    </w:p>
+    <w:p>
+      <w:pPr>
+        <w:rPr>
+          <w:sz w:val="24"/>
+          <w:szCs w:val="24"/>
           <w:highlight w:val="yellow"/>
         </w:rPr>
       </w:pPr>
@@ -357,6 +742,90 @@
           <w:szCs w:val="24"/>
         </w:rPr>
       </w:pPr>
+    </w:p>
+    <w:p>
+      <w:pPr>
+        <w:rPr>
+          <w:rFonts w:ascii="Consolas" w:hAnsi="Consolas"/>
+          <w:b/>
+          <w:bCs/>
+          <w:sz w:val="24"/>
+          <w:szCs w:val="24"/>
+        </w:rPr>
+      </w:pPr>
+      <w:proofErr w:type="gramStart"/>
+      <w:r>
+        <w:rPr>
+          <w:rFonts w:ascii="Consolas" w:hAnsi="Consolas"/>
+          <w:b/>
+          <w:bCs/>
+          <w:sz w:val="24"/>
+          <w:szCs w:val="24"/>
+        </w:rPr>
+        <w:t>db.Cust</w:t>
+      </w:r>
+      <w:proofErr w:type="gramEnd"/>
+      <w:r>
+        <w:rPr>
+          <w:rFonts w:ascii="Consolas" w:hAnsi="Consolas"/>
+          <w:b/>
+          <w:bCs/>
+          <w:sz w:val="24"/>
+          <w:szCs w:val="24"/>
+        </w:rPr>
+        <w:t>_Emp_Pay_Offices.</w:t>
+      </w:r>
+      <w:r>
+        <w:rPr>
+          <w:rFonts w:ascii="Consolas" w:hAnsi="Consolas"/>
+          <w:b/>
+          <w:bCs/>
+          <w:color w:val="00B0F0"/>
+          <w:sz w:val="24"/>
+          <w:szCs w:val="24"/>
+        </w:rPr>
+        <w:t>find</w:t>
+      </w:r>
+      <w:r>
+        <w:rPr>
+          <w:rFonts w:ascii="Consolas" w:hAnsi="Consolas"/>
+          <w:b/>
+          <w:bCs/>
+          <w:sz w:val="24"/>
+          <w:szCs w:val="24"/>
+        </w:rPr>
+        <w:t>({</w:t>
+      </w:r>
+      <w:proofErr w:type="spellStart"/>
+      <w:r>
+        <w:rPr>
+          <w:rFonts w:ascii="Consolas" w:hAnsi="Consolas"/>
+          <w:b/>
+          <w:bCs/>
+          <w:sz w:val="24"/>
+          <w:szCs w:val="24"/>
+        </w:rPr>
+        <w:t>reportsTo</w:t>
+      </w:r>
+      <w:proofErr w:type="spellEnd"/>
+      <w:r>
+        <w:rPr>
+          <w:rFonts w:ascii="Consolas" w:hAnsi="Consolas"/>
+          <w:b/>
+          <w:bCs/>
+          <w:sz w:val="24"/>
+          <w:szCs w:val="24"/>
+        </w:rPr>
+        <w:t xml:space="preserve"> : null});</w:t>
+      </w:r>
+    </w:p>
+    <w:p>
+      <w:pPr>
+        <w:rPr>
+          <w:sz w:val="24"/>
+          <w:szCs w:val="24"/>
+        </w:rPr>
+      </w:pPr>
       <w:r>
         <w:rPr>
           <w:sz w:val="24"/>
@@ -405,11 +874,283 @@
           <w:szCs w:val="24"/>
         </w:rPr>
       </w:pPr>
-      <w:r>
-        <w:rPr>
-          <w:sz w:val="24"/>
-          <w:szCs w:val="24"/>
-        </w:rPr>
+    </w:p>
+    <w:p>
+      <w:pPr>
+        <w:rPr>
+          <w:rFonts w:ascii="Consolas" w:hAnsi="Consolas"/>
+          <w:b/>
+          <w:bCs/>
+          <w:sz w:val="24"/>
+          <w:szCs w:val="24"/>
+        </w:rPr>
+      </w:pPr>
+      <w:proofErr w:type="gramStart"/>
+      <w:r>
+        <w:rPr>
+          <w:rFonts w:ascii="Consolas" w:hAnsi="Consolas"/>
+          <w:b/>
+          <w:bCs/>
+          <w:sz w:val="24"/>
+          <w:szCs w:val="24"/>
+        </w:rPr>
+        <w:t>db.Cust</w:t>
+      </w:r>
+      <w:proofErr w:type="gramEnd"/>
+      <w:r>
+        <w:rPr>
+          <w:rFonts w:ascii="Consolas" w:hAnsi="Consolas"/>
+          <w:b/>
+          <w:bCs/>
+          <w:sz w:val="24"/>
+          <w:szCs w:val="24"/>
+        </w:rPr>
+        <w:t>_Emp_Pay_Offices.find({</w:t>
+      </w:r>
+      <w:proofErr w:type="spellStart"/>
+      <w:r>
+        <w:rPr>
+          <w:rFonts w:ascii="Consolas" w:hAnsi="Consolas"/>
+          <w:b/>
+          <w:bCs/>
+          <w:sz w:val="24"/>
+          <w:szCs w:val="24"/>
+        </w:rPr>
+        <w:t>jobTitle</w:t>
+      </w:r>
+      <w:proofErr w:type="spellEnd"/>
+      <w:r>
+        <w:rPr>
+          <w:rFonts w:ascii="Consolas" w:hAnsi="Consolas"/>
+          <w:b/>
+          <w:bCs/>
+          <w:sz w:val="24"/>
+          <w:szCs w:val="24"/>
+        </w:rPr>
+        <w:t xml:space="preserve"> : "Sales Rep"}, {Designation: {$</w:t>
+      </w:r>
+      <w:proofErr w:type="spellStart"/>
+      <w:r>
+        <w:rPr>
+          <w:rFonts w:ascii="Consolas" w:hAnsi="Consolas"/>
+          <w:b/>
+          <w:bCs/>
+          <w:sz w:val="24"/>
+          <w:szCs w:val="24"/>
+        </w:rPr>
+        <w:t>concat</w:t>
+      </w:r>
+      <w:proofErr w:type="spellEnd"/>
+      <w:r>
+        <w:rPr>
+          <w:rFonts w:ascii="Consolas" w:hAnsi="Consolas"/>
+          <w:b/>
+          <w:bCs/>
+          <w:sz w:val="24"/>
+          <w:szCs w:val="24"/>
+        </w:rPr>
+        <w:t>: [</w:t>
+      </w:r>
+      <w:r>
+        <w:rPr>
+          <w:rFonts w:ascii="Consolas" w:hAnsi="Consolas"/>
+          <w:b/>
+          <w:bCs/>
+          <w:color w:val="00B050"/>
+          <w:sz w:val="24"/>
+          <w:szCs w:val="24"/>
+        </w:rPr>
+        <w:t>"$</w:t>
+      </w:r>
+      <w:proofErr w:type="spellStart"/>
+      <w:r>
+        <w:rPr>
+          <w:rFonts w:ascii="Consolas" w:hAnsi="Consolas"/>
+          <w:b/>
+          <w:bCs/>
+          <w:color w:val="00B050"/>
+          <w:sz w:val="24"/>
+          <w:szCs w:val="24"/>
+        </w:rPr>
+        <w:t>firstName</w:t>
+      </w:r>
+      <w:proofErr w:type="spellEnd"/>
+      <w:r>
+        <w:rPr>
+          <w:rFonts w:ascii="Consolas" w:hAnsi="Consolas"/>
+          <w:b/>
+          <w:bCs/>
+          <w:color w:val="00B050"/>
+          <w:sz w:val="24"/>
+          <w:szCs w:val="24"/>
+        </w:rPr>
+        <w:t>"</w:t>
+      </w:r>
+      <w:r>
+        <w:rPr>
+          <w:rFonts w:ascii="Consolas" w:hAnsi="Consolas"/>
+          <w:b/>
+          <w:bCs/>
+          <w:sz w:val="24"/>
+          <w:szCs w:val="24"/>
+        </w:rPr>
+        <w:t xml:space="preserve">," ", </w:t>
+      </w:r>
+      <w:r>
+        <w:rPr>
+          <w:rFonts w:ascii="Consolas" w:hAnsi="Consolas"/>
+          <w:b/>
+          <w:bCs/>
+          <w:color w:val="00B050"/>
+          <w:sz w:val="24"/>
+          <w:szCs w:val="24"/>
+        </w:rPr>
+        <w:t>"$</w:t>
+      </w:r>
+      <w:proofErr w:type="spellStart"/>
+      <w:r>
+        <w:rPr>
+          <w:rFonts w:ascii="Consolas" w:hAnsi="Consolas"/>
+          <w:b/>
+          <w:bCs/>
+          <w:color w:val="00B050"/>
+          <w:sz w:val="24"/>
+          <w:szCs w:val="24"/>
+        </w:rPr>
+        <w:t>lastName</w:t>
+      </w:r>
+      <w:proofErr w:type="spellEnd"/>
+      <w:r>
+        <w:rPr>
+          <w:rFonts w:ascii="Consolas" w:hAnsi="Consolas"/>
+          <w:b/>
+          <w:bCs/>
+          <w:color w:val="00B050"/>
+          <w:sz w:val="24"/>
+          <w:szCs w:val="24"/>
+        </w:rPr>
+        <w:t>"</w:t>
+      </w:r>
+      <w:r>
+        <w:rPr>
+          <w:rFonts w:ascii="Consolas" w:hAnsi="Consolas"/>
+          <w:b/>
+          <w:bCs/>
+          <w:sz w:val="24"/>
+          <w:szCs w:val="24"/>
+        </w:rPr>
+        <w:t xml:space="preserve">]}, </w:t>
+      </w:r>
+      <w:proofErr w:type="spellStart"/>
+      <w:r>
+        <w:rPr>
+          <w:rFonts w:ascii="Consolas" w:hAnsi="Consolas"/>
+          <w:b/>
+          <w:bCs/>
+          <w:sz w:val="24"/>
+          <w:szCs w:val="24"/>
+        </w:rPr>
+        <w:t>JobTitle</w:t>
+      </w:r>
+      <w:proofErr w:type="spellEnd"/>
+      <w:r>
+        <w:rPr>
+          <w:rFonts w:ascii="Consolas" w:hAnsi="Consolas"/>
+          <w:b/>
+          <w:bCs/>
+          <w:sz w:val="24"/>
+          <w:szCs w:val="24"/>
+        </w:rPr>
+        <w:t xml:space="preserve"> : </w:t>
+      </w:r>
+      <w:r>
+        <w:rPr>
+          <w:rFonts w:ascii="Consolas" w:hAnsi="Consolas"/>
+          <w:b/>
+          <w:bCs/>
+          <w:color w:val="00B050"/>
+          <w:sz w:val="24"/>
+          <w:szCs w:val="24"/>
+        </w:rPr>
+        <w:t>"$</w:t>
+      </w:r>
+      <w:proofErr w:type="spellStart"/>
+      <w:r>
+        <w:rPr>
+          <w:rFonts w:ascii="Consolas" w:hAnsi="Consolas"/>
+          <w:b/>
+          <w:bCs/>
+          <w:color w:val="00B050"/>
+          <w:sz w:val="24"/>
+          <w:szCs w:val="24"/>
+        </w:rPr>
+        <w:t>jobTitle</w:t>
+      </w:r>
+      <w:proofErr w:type="spellEnd"/>
+      <w:r>
+        <w:rPr>
+          <w:rFonts w:ascii="Consolas" w:hAnsi="Consolas"/>
+          <w:b/>
+          <w:bCs/>
+          <w:color w:val="00B050"/>
+          <w:sz w:val="24"/>
+          <w:szCs w:val="24"/>
+        </w:rPr>
+        <w:t>"</w:t>
+      </w:r>
+      <w:r>
+        <w:rPr>
+          <w:rFonts w:ascii="Consolas" w:hAnsi="Consolas"/>
+          <w:b/>
+          <w:bCs/>
+          <w:sz w:val="24"/>
+          <w:szCs w:val="24"/>
+        </w:rPr>
+        <w:t xml:space="preserve">, _id : </w:t>
+      </w:r>
+      <w:r>
+        <w:rPr>
+          <w:rFonts w:ascii="Consolas" w:hAnsi="Consolas"/>
+          <w:b/>
+          <w:bCs/>
+          <w:color w:val="FF0000"/>
+          <w:sz w:val="24"/>
+          <w:szCs w:val="24"/>
+        </w:rPr>
+        <w:t>0</w:t>
+      </w:r>
+      <w:r>
+        <w:rPr>
+          <w:rFonts w:ascii="Consolas" w:hAnsi="Consolas"/>
+          <w:b/>
+          <w:bCs/>
+          <w:sz w:val="24"/>
+          <w:szCs w:val="24"/>
+        </w:rPr>
+        <w:t>});</w:t>
+      </w:r>
+    </w:p>
+    <w:p>
+      <w:pPr>
+        <w:rPr>
+          <w:sz w:val="24"/>
+          <w:szCs w:val="24"/>
+        </w:rPr>
+      </w:pPr>
+    </w:p>
+    <w:p>
+      <w:pPr>
+        <w:rPr>
+          <w:sz w:val="24"/>
+          <w:szCs w:val="24"/>
+        </w:rPr>
+      </w:pPr>
+      <w:r>
+        <w:rPr>
+          <w:sz w:val="24"/>
+          <w:szCs w:val="24"/>
+        </w:rPr>
+        <w:lastRenderedPageBreak/>
         <w:br/>
         <w:t>7. Find products that have the string ‘</w:t>
       </w:r>
@@ -437,6 +1178,91 @@
           <w:szCs w:val="24"/>
         </w:rPr>
       </w:pPr>
+    </w:p>
+    <w:p>
+      <w:pPr>
+        <w:rPr>
+          <w:rFonts w:ascii="Consolas" w:hAnsi="Consolas"/>
+          <w:b/>
+          <w:bCs/>
+          <w:sz w:val="24"/>
+          <w:szCs w:val="24"/>
+        </w:rPr>
+      </w:pPr>
+      <w:proofErr w:type="gramStart"/>
+      <w:r>
+        <w:rPr>
+          <w:rFonts w:ascii="Consolas" w:hAnsi="Consolas"/>
+          <w:b/>
+          <w:bCs/>
+          <w:sz w:val="24"/>
+          <w:szCs w:val="24"/>
+        </w:rPr>
+        <w:t>db.Prod</w:t>
+      </w:r>
+      <w:proofErr w:type="gramEnd"/>
+      <w:r>
+        <w:rPr>
+          <w:rFonts w:ascii="Consolas" w:hAnsi="Consolas"/>
+          <w:b/>
+          <w:bCs/>
+          <w:sz w:val="24"/>
+          <w:szCs w:val="24"/>
+        </w:rPr>
+        <w:t>_ProdLine_OrderDet_Orders_Cust.find({$or: [{</w:t>
+      </w:r>
+      <w:proofErr w:type="spellStart"/>
+      <w:r>
+        <w:rPr>
+          <w:rFonts w:ascii="Consolas" w:hAnsi="Consolas"/>
+          <w:b/>
+          <w:bCs/>
+          <w:sz w:val="24"/>
+          <w:szCs w:val="24"/>
+        </w:rPr>
+        <w:t>productName</w:t>
+      </w:r>
+      <w:proofErr w:type="spellEnd"/>
+      <w:r>
+        <w:rPr>
+          <w:rFonts w:ascii="Consolas" w:hAnsi="Consolas"/>
+          <w:b/>
+          <w:bCs/>
+          <w:sz w:val="24"/>
+          <w:szCs w:val="24"/>
+        </w:rPr>
+        <w:t xml:space="preserve"> : /Ford/}, {</w:t>
+      </w:r>
+      <w:proofErr w:type="spellStart"/>
+      <w:r>
+        <w:rPr>
+          <w:rFonts w:ascii="Consolas" w:hAnsi="Consolas"/>
+          <w:b/>
+          <w:bCs/>
+          <w:sz w:val="24"/>
+          <w:szCs w:val="24"/>
+        </w:rPr>
+        <w:t>productName</w:t>
+      </w:r>
+      <w:proofErr w:type="spellEnd"/>
+      <w:r>
+        <w:rPr>
+          <w:rFonts w:ascii="Consolas" w:hAnsi="Consolas"/>
+          <w:b/>
+          <w:bCs/>
+          <w:sz w:val="24"/>
+          <w:szCs w:val="24"/>
+        </w:rPr>
+        <w:t>: /Mercedes/}]});</w:t>
+      </w:r>
+    </w:p>
+    <w:p>
+      <w:pPr>
+        <w:rPr>
+          <w:sz w:val="24"/>
+          <w:szCs w:val="24"/>
+        </w:rPr>
+      </w:pPr>
       <w:r>
         <w:rPr>
           <w:sz w:val="24"/>
@@ -457,6 +1283,113 @@
     <w:p>
       <w:pPr>
         <w:rPr>
+          <w:rFonts w:ascii="Consolas" w:hAnsi="Consolas"/>
+          <w:b/>
+          <w:bCs/>
+          <w:sz w:val="24"/>
+          <w:szCs w:val="24"/>
+        </w:rPr>
+      </w:pPr>
+      <w:proofErr w:type="gramStart"/>
+      <w:r>
+        <w:rPr>
+          <w:rFonts w:ascii="Consolas" w:hAnsi="Consolas"/>
+          <w:b/>
+          <w:bCs/>
+          <w:sz w:val="24"/>
+          <w:szCs w:val="24"/>
+        </w:rPr>
+        <w:t>db.Cust</w:t>
+      </w:r>
+      <w:proofErr w:type="gramEnd"/>
+      <w:r>
+        <w:rPr>
+          <w:rFonts w:ascii="Consolas" w:hAnsi="Consolas"/>
+          <w:b/>
+          <w:bCs/>
+          <w:sz w:val="24"/>
+          <w:szCs w:val="24"/>
+        </w:rPr>
+        <w:t>_Emp_Pay_Offices.find({country : {$in: [</w:t>
+      </w:r>
+      <w:r>
+        <w:rPr>
+          <w:rFonts w:ascii="Consolas" w:hAnsi="Consolas"/>
+          <w:b/>
+          <w:bCs/>
+          <w:color w:val="00B050"/>
+          <w:sz w:val="24"/>
+          <w:szCs w:val="24"/>
+        </w:rPr>
+        <w:t>"</w:t>
+      </w:r>
+      <w:proofErr w:type="spellStart"/>
+      <w:r>
+        <w:rPr>
+          <w:rFonts w:ascii="Consolas" w:hAnsi="Consolas"/>
+          <w:b/>
+          <w:bCs/>
+          <w:color w:val="00B050"/>
+          <w:sz w:val="24"/>
+          <w:szCs w:val="24"/>
+        </w:rPr>
+        <w:t>Singapore"</w:t>
+      </w:r>
+      <w:r>
+        <w:rPr>
+          <w:rFonts w:ascii="Consolas" w:hAnsi="Consolas"/>
+          <w:b/>
+          <w:bCs/>
+          <w:sz w:val="24"/>
+          <w:szCs w:val="24"/>
+        </w:rPr>
+        <w:t>,</w:t>
+      </w:r>
+      <w:r>
+        <w:rPr>
+          <w:rFonts w:ascii="Consolas" w:hAnsi="Consolas"/>
+          <w:b/>
+          <w:bCs/>
+          <w:color w:val="00B050"/>
+          <w:sz w:val="24"/>
+          <w:szCs w:val="24"/>
+        </w:rPr>
+        <w:t>"France</w:t>
+      </w:r>
+      <w:proofErr w:type="spellEnd"/>
+      <w:r>
+        <w:rPr>
+          <w:rFonts w:ascii="Consolas" w:hAnsi="Consolas"/>
+          <w:b/>
+          <w:bCs/>
+          <w:color w:val="00B050"/>
+          <w:sz w:val="24"/>
+          <w:szCs w:val="24"/>
+        </w:rPr>
+        <w:t>"</w:t>
+      </w:r>
+      <w:r>
+        <w:rPr>
+          <w:rFonts w:ascii="Consolas" w:hAnsi="Consolas"/>
+          <w:b/>
+          <w:bCs/>
+          <w:sz w:val="24"/>
+          <w:szCs w:val="24"/>
+        </w:rPr>
+        <w:t>]}});</w:t>
+      </w:r>
+    </w:p>
+    <w:p>
+      <w:pPr>
+        <w:rPr>
+          <w:sz w:val="24"/>
+          <w:szCs w:val="24"/>
+        </w:rPr>
+      </w:pPr>
+    </w:p>
+    <w:p>
+      <w:pPr>
+        <w:rPr>
           <w:sz w:val="24"/>
           <w:szCs w:val="24"/>
         </w:rPr>
@@ -699,7 +1632,6 @@
           <w:szCs w:val="24"/>
           <w:highlight w:val="yellow"/>
         </w:rPr>
-        <w:lastRenderedPageBreak/>
         <w:br/>
       </w:r>
       <w:r>
@@ -937,6 +1869,22 @@
           <w:szCs w:val="24"/>
         </w:rPr>
       </w:pPr>
+    </w:p>
+    <w:p>
+      <w:pPr>
+        <w:rPr>
+          <w:sz w:val="24"/>
+          <w:szCs w:val="24"/>
+        </w:rPr>
+      </w:pPr>
+    </w:p>
+    <w:p>
+      <w:pPr>
+        <w:rPr>
+          <w:sz w:val="24"/>
+          <w:szCs w:val="24"/>
+        </w:rPr>
+      </w:pPr>
       <w:r>
         <w:rPr>
           <w:sz w:val="24"/>
@@ -944,21 +1892,475 @@
         </w:rPr>
         <w:t>BONUS:</w:t>
       </w:r>
+    </w:p>
+    <w:p>
+      <w:pPr>
+        <w:rPr>
+          <w:sz w:val="24"/>
+          <w:szCs w:val="24"/>
+        </w:rPr>
+      </w:pPr>
       <w:r>
         <w:rPr>
           <w:sz w:val="24"/>
           <w:szCs w:val="24"/>
         </w:rPr>
         <w:br/>
-        <w:t xml:space="preserve">1. Find sales price of the product whose code is S10_1678 that is less than the manufacturer’s suggested retail </w:t>
-      </w:r>
+        <w:t>1. Find sales price of the product whose code is S10_1678 that is less than the manufacturer’s suggested retail price (MSRP) for that product.</w:t>
+      </w:r>
+    </w:p>
+    <w:p>
+      <w:pPr>
+        <w:rPr>
+          <w:sz w:val="24"/>
+          <w:szCs w:val="24"/>
+        </w:rPr>
+      </w:pPr>
+    </w:p>
+    <w:p>
+      <w:pPr>
+        <w:rPr>
+          <w:rFonts w:ascii="Consolas" w:hAnsi="Consolas"/>
+          <w:b/>
+          <w:bCs/>
+          <w:sz w:val="24"/>
+          <w:szCs w:val="24"/>
+        </w:rPr>
+      </w:pPr>
+      <w:proofErr w:type="gramStart"/>
+      <w:r>
+        <w:rPr>
+          <w:rFonts w:ascii="Consolas" w:hAnsi="Consolas"/>
+          <w:b/>
+          <w:bCs/>
+          <w:sz w:val="24"/>
+          <w:szCs w:val="24"/>
+        </w:rPr>
+        <w:t>db.Prod</w:t>
+      </w:r>
+      <w:proofErr w:type="gramEnd"/>
+      <w:r>
+        <w:rPr>
+          <w:rFonts w:ascii="Consolas" w:hAnsi="Consolas"/>
+          <w:b/>
+          <w:bCs/>
+          <w:sz w:val="24"/>
+          <w:szCs w:val="24"/>
+        </w:rPr>
+        <w:t>_ProdLine_OrderDet_Orders_Cust.find({$and: [{</w:t>
+      </w:r>
+      <w:proofErr w:type="spellStart"/>
+      <w:r>
+        <w:rPr>
+          <w:rFonts w:ascii="Consolas" w:hAnsi="Consolas"/>
+          <w:b/>
+          <w:bCs/>
+          <w:sz w:val="24"/>
+          <w:szCs w:val="24"/>
+        </w:rPr>
+        <w:t>productCode</w:t>
+      </w:r>
+      <w:proofErr w:type="spellEnd"/>
+      <w:r>
+        <w:rPr>
+          <w:rFonts w:ascii="Consolas" w:hAnsi="Consolas"/>
+          <w:b/>
+          <w:bCs/>
+          <w:sz w:val="24"/>
+          <w:szCs w:val="24"/>
+        </w:rPr>
+        <w:t xml:space="preserve"> : </w:t>
+      </w:r>
+      <w:r>
+        <w:rPr>
+          <w:rFonts w:ascii="Consolas" w:hAnsi="Consolas"/>
+          <w:b/>
+          <w:bCs/>
+          <w:color w:val="00B050"/>
+          <w:sz w:val="24"/>
+          <w:szCs w:val="24"/>
+        </w:rPr>
+        <w:t>"S10_1678"</w:t>
+      </w:r>
+      <w:r>
+        <w:rPr>
+          <w:rFonts w:ascii="Consolas" w:hAnsi="Consolas"/>
+          <w:b/>
+          <w:bCs/>
+          <w:sz w:val="24"/>
+          <w:szCs w:val="24"/>
+        </w:rPr>
+        <w:t>}, {$expr: {$</w:t>
+      </w:r>
+      <w:proofErr w:type="spellStart"/>
+      <w:r>
+        <w:rPr>
+          <w:rFonts w:ascii="Consolas" w:hAnsi="Consolas"/>
+          <w:b/>
+          <w:bCs/>
+          <w:sz w:val="24"/>
+          <w:szCs w:val="24"/>
+        </w:rPr>
+        <w:t>lt</w:t>
+      </w:r>
+      <w:proofErr w:type="spellEnd"/>
+      <w:r>
+        <w:rPr>
+          <w:rFonts w:ascii="Consolas" w:hAnsi="Consolas"/>
+          <w:b/>
+          <w:bCs/>
+          <w:sz w:val="24"/>
+          <w:szCs w:val="24"/>
+        </w:rPr>
+        <w:t>:[</w:t>
+      </w:r>
+      <w:r>
+        <w:rPr>
+          <w:rFonts w:ascii="Consolas" w:hAnsi="Consolas"/>
+          <w:b/>
+          <w:bCs/>
+          <w:color w:val="00B050"/>
+          <w:sz w:val="24"/>
+          <w:szCs w:val="24"/>
+        </w:rPr>
+        <w:t>"$priceEach"</w:t>
+      </w:r>
+      <w:r>
+        <w:rPr>
+          <w:rFonts w:ascii="Consolas" w:hAnsi="Consolas"/>
+          <w:b/>
+          <w:bCs/>
+          <w:sz w:val="24"/>
+          <w:szCs w:val="24"/>
+        </w:rPr>
+        <w:t>,</w:t>
+      </w:r>
+      <w:r>
+        <w:rPr>
+          <w:rFonts w:ascii="Consolas" w:hAnsi="Consolas"/>
+          <w:b/>
+          <w:bCs/>
+          <w:color w:val="00B050"/>
+          <w:sz w:val="24"/>
+          <w:szCs w:val="24"/>
+        </w:rPr>
+        <w:t xml:space="preserve"> "$MSRP"</w:t>
+      </w:r>
+      <w:r>
+        <w:rPr>
+          <w:rFonts w:ascii="Consolas" w:hAnsi="Consolas"/>
+          <w:b/>
+          <w:bCs/>
+          <w:sz w:val="24"/>
+          <w:szCs w:val="24"/>
+        </w:rPr>
+        <w:t>]}}]}, {</w:t>
+      </w:r>
+      <w:proofErr w:type="spellStart"/>
+      <w:r>
+        <w:rPr>
+          <w:rFonts w:ascii="Consolas" w:hAnsi="Consolas"/>
+          <w:b/>
+          <w:bCs/>
+          <w:sz w:val="24"/>
+          <w:szCs w:val="24"/>
+        </w:rPr>
+        <w:t>productCode</w:t>
+      </w:r>
+      <w:proofErr w:type="spellEnd"/>
+      <w:r>
+        <w:rPr>
+          <w:rFonts w:ascii="Consolas" w:hAnsi="Consolas"/>
+          <w:b/>
+          <w:bCs/>
+          <w:sz w:val="24"/>
+          <w:szCs w:val="24"/>
+        </w:rPr>
+        <w:t xml:space="preserve">: </w:t>
+      </w:r>
+      <w:r>
+        <w:rPr>
+          <w:rFonts w:ascii="Consolas" w:hAnsi="Consolas"/>
+          <w:b/>
+          <w:bCs/>
+          <w:color w:val="FF0000"/>
+          <w:sz w:val="24"/>
+          <w:szCs w:val="24"/>
+        </w:rPr>
+        <w:t>1</w:t>
+      </w:r>
+      <w:r>
+        <w:rPr>
+          <w:rFonts w:ascii="Consolas" w:hAnsi="Consolas"/>
+          <w:b/>
+          <w:bCs/>
+          <w:sz w:val="24"/>
+          <w:szCs w:val="24"/>
+        </w:rPr>
+        <w:t xml:space="preserve">, priceEach : </w:t>
+      </w:r>
+      <w:r>
+        <w:rPr>
+          <w:rFonts w:ascii="Consolas" w:hAnsi="Consolas"/>
+          <w:b/>
+          <w:bCs/>
+          <w:color w:val="FF0000"/>
+          <w:sz w:val="24"/>
+          <w:szCs w:val="24"/>
+        </w:rPr>
+        <w:t>1</w:t>
+      </w:r>
+      <w:r>
+        <w:rPr>
+          <w:rFonts w:ascii="Consolas" w:hAnsi="Consolas"/>
+          <w:b/>
+          <w:bCs/>
+          <w:sz w:val="24"/>
+          <w:szCs w:val="24"/>
+        </w:rPr>
+        <w:t xml:space="preserve">, MSRP: </w:t>
+      </w:r>
+      <w:r>
+        <w:rPr>
+          <w:rFonts w:ascii="Consolas" w:hAnsi="Consolas"/>
+          <w:b/>
+          <w:bCs/>
+          <w:color w:val="FF0000"/>
+          <w:sz w:val="24"/>
+          <w:szCs w:val="24"/>
+        </w:rPr>
+        <w:t>1</w:t>
+      </w:r>
+      <w:r>
+        <w:rPr>
+          <w:rFonts w:ascii="Consolas" w:hAnsi="Consolas"/>
+          <w:b/>
+          <w:bCs/>
+          <w:sz w:val="24"/>
+          <w:szCs w:val="24"/>
+        </w:rPr>
+        <w:t xml:space="preserve">, _id: </w:t>
+      </w:r>
+      <w:r>
+        <w:rPr>
+          <w:rFonts w:ascii="Consolas" w:hAnsi="Consolas"/>
+          <w:b/>
+          <w:bCs/>
+          <w:color w:val="FF0000"/>
+          <w:sz w:val="24"/>
+          <w:szCs w:val="24"/>
+        </w:rPr>
+        <w:t>0</w:t>
+      </w:r>
+      <w:r>
+        <w:rPr>
+          <w:rFonts w:ascii="Consolas" w:hAnsi="Consolas"/>
+          <w:b/>
+          <w:bCs/>
+          <w:sz w:val="24"/>
+          <w:szCs w:val="24"/>
+        </w:rPr>
+        <w:t>})</w:t>
+      </w:r>
+    </w:p>
+    <w:p>
+      <w:pPr>
+        <w:rPr>
+          <w:sz w:val="24"/>
+          <w:szCs w:val="24"/>
+        </w:rPr>
+      </w:pPr>
       <w:r>
         <w:rPr>
           <w:sz w:val="24"/>
           <w:szCs w:val="24"/>
         </w:rPr>
         <w:br/>
-        <w:t>price (MSRP) for that product.</w:t>
+      </w:r>
+      <w:r>
+        <w:rPr>
+          <w:sz w:val="24"/>
+          <w:szCs w:val="24"/>
+          <w:highlight w:val="yellow"/>
+        </w:rPr>
+        <w:t>2. Identify the product with highest sales in terms of quantity and revenue.</w:t>
+      </w:r>
+    </w:p>
+    <w:p>
+      <w:pPr>
+        <w:rPr>
+          <w:sz w:val="24"/>
+          <w:szCs w:val="24"/>
+        </w:rPr>
+      </w:pPr>
+    </w:p>
+    <w:p>
+      <w:pPr>
+        <w:rPr>
+          <w:rFonts w:ascii="Consolas" w:hAnsi="Consolas"/>
+          <w:b/>
+          <w:bCs/>
+          <w:sz w:val="24"/>
+          <w:szCs w:val="24"/>
+        </w:rPr>
+      </w:pPr>
+      <w:proofErr w:type="gramStart"/>
+      <w:r>
+        <w:rPr>
+          <w:rFonts w:ascii="Consolas" w:hAnsi="Consolas"/>
+          <w:b/>
+          <w:bCs/>
+          <w:sz w:val="24"/>
+          <w:szCs w:val="24"/>
+        </w:rPr>
+        <w:t>db.Prod</w:t>
+      </w:r>
+      <w:proofErr w:type="gramEnd"/>
+      <w:r>
+        <w:rPr>
+          <w:rFonts w:ascii="Consolas" w:hAnsi="Consolas"/>
+          <w:b/>
+          <w:bCs/>
+          <w:sz w:val="24"/>
+          <w:szCs w:val="24"/>
+        </w:rPr>
+        <w:t xml:space="preserve">_ProdLine_OrderDet_Orders_Cust.aggregate([{$project: {product: </w:t>
+      </w:r>
+      <w:r>
+        <w:rPr>
+          <w:rFonts w:ascii="Consolas" w:hAnsi="Consolas"/>
+          <w:b/>
+          <w:bCs/>
+          <w:color w:val="00B050"/>
+          <w:sz w:val="24"/>
+          <w:szCs w:val="24"/>
+        </w:rPr>
+        <w:t>'$productLine'</w:t>
+      </w:r>
+      <w:r>
+        <w:rPr>
+          <w:rFonts w:ascii="Consolas" w:hAnsi="Consolas"/>
+          <w:b/>
+          <w:bCs/>
+          <w:sz w:val="24"/>
+          <w:szCs w:val="24"/>
+        </w:rPr>
+        <w:t xml:space="preserve">, quantity: </w:t>
+      </w:r>
+      <w:r>
+        <w:rPr>
+          <w:rFonts w:ascii="Consolas" w:hAnsi="Consolas"/>
+          <w:b/>
+          <w:bCs/>
+          <w:color w:val="00B050"/>
+          <w:sz w:val="24"/>
+          <w:szCs w:val="24"/>
+        </w:rPr>
+        <w:t>'$quantityOrdered'</w:t>
+      </w:r>
+      <w:r>
+        <w:rPr>
+          <w:rFonts w:ascii="Consolas" w:hAnsi="Consolas"/>
+          <w:b/>
+          <w:bCs/>
+          <w:sz w:val="24"/>
+          <w:szCs w:val="24"/>
+        </w:rPr>
+        <w:t>, revenue:{$multiply:[</w:t>
+      </w:r>
+      <w:r>
+        <w:rPr>
+          <w:rFonts w:ascii="Consolas" w:hAnsi="Consolas"/>
+          <w:b/>
+          <w:bCs/>
+          <w:color w:val="00B050"/>
+          <w:sz w:val="24"/>
+          <w:szCs w:val="24"/>
+        </w:rPr>
+        <w:t>"$priceEach"</w:t>
+      </w:r>
+      <w:r>
+        <w:rPr>
+          <w:rFonts w:ascii="Consolas" w:hAnsi="Consolas"/>
+          <w:b/>
+          <w:bCs/>
+          <w:sz w:val="24"/>
+          <w:szCs w:val="24"/>
+        </w:rPr>
+        <w:t>,</w:t>
+      </w:r>
+      <w:r>
+        <w:rPr>
+          <w:rFonts w:ascii="Consolas" w:hAnsi="Consolas"/>
+          <w:b/>
+          <w:bCs/>
+          <w:color w:val="00B050"/>
+          <w:sz w:val="24"/>
+          <w:szCs w:val="24"/>
+        </w:rPr>
+        <w:t xml:space="preserve"> "$quantityOrdered"</w:t>
+      </w:r>
+      <w:r>
+        <w:rPr>
+          <w:rFonts w:ascii="Consolas" w:hAnsi="Consolas"/>
+          <w:b/>
+          <w:bCs/>
+          <w:sz w:val="24"/>
+          <w:szCs w:val="24"/>
+        </w:rPr>
+        <w:t xml:space="preserve">]}}}, {$sort: {revenue: </w:t>
+      </w:r>
+      <w:r>
+        <w:rPr>
+          <w:rFonts w:ascii="Consolas" w:hAnsi="Consolas"/>
+          <w:b/>
+          <w:bCs/>
+          <w:color w:val="FF0000"/>
+          <w:sz w:val="24"/>
+          <w:szCs w:val="24"/>
+        </w:rPr>
+        <w:t>-1</w:t>
+      </w:r>
+      <w:r>
+        <w:rPr>
+          <w:rFonts w:ascii="Consolas" w:hAnsi="Consolas"/>
+          <w:b/>
+          <w:bCs/>
+          <w:sz w:val="24"/>
+          <w:szCs w:val="24"/>
+        </w:rPr>
+        <w:t>}}</w:t>
+      </w:r>
+      <w:r>
+        <w:rPr>
+          <w:rFonts w:ascii="Consolas" w:hAnsi="Consolas"/>
+          <w:b/>
+          <w:bCs/>
+          <w:sz w:val="24"/>
+          <w:szCs w:val="24"/>
+        </w:rPr>
+        <w:t xml:space="preserve">, {$limit: </w:t>
+      </w:r>
+      <w:r>
+        <w:rPr>
+          <w:rFonts w:ascii="Consolas" w:hAnsi="Consolas"/>
+          <w:b/>
+          <w:bCs/>
+          <w:color w:val="FF0000"/>
+          <w:sz w:val="24"/>
+          <w:szCs w:val="24"/>
+        </w:rPr>
+        <w:t>1</w:t>
+      </w:r>
+      <w:r>
+        <w:rPr>
+          <w:rFonts w:ascii="Consolas" w:hAnsi="Consolas"/>
+          <w:b/>
+          <w:bCs/>
+          <w:sz w:val="24"/>
+          <w:szCs w:val="24"/>
+        </w:rPr>
+        <w:t>]);</w:t>
       </w:r>
     </w:p>
     <w:p>
@@ -979,207 +2381,6 @@
         <w:rPr>
           <w:sz w:val="24"/>
           <w:szCs w:val="24"/>
-          <w:highlight w:val="yellow"/>
-        </w:rPr>
-        <w:t>2. Identify the product with highest sales in terms of quantity and revenue.</w:t>
-      </w:r>
-    </w:p>
-    <w:p>
-      <w:pPr>
-        <w:rPr>
-          <w:sz w:val="24"/>
-          <w:szCs w:val="24"/>
-        </w:rPr>
-      </w:pPr>
-    </w:p>
-    <w:p>
-      <w:pPr>
-        <w:rPr>
-          <w:rFonts w:ascii="Consolas" w:hAnsi="Consolas"/>
-          <w:b/>
-          <w:bCs/>
-          <w:sz w:val="24"/>
-          <w:szCs w:val="24"/>
-        </w:rPr>
-      </w:pPr>
-      <w:proofErr w:type="gramStart"/>
-      <w:r>
-        <w:rPr>
-          <w:rFonts w:ascii="Consolas" w:hAnsi="Consolas"/>
-          <w:b/>
-          <w:bCs/>
-          <w:sz w:val="24"/>
-          <w:szCs w:val="24"/>
-        </w:rPr>
-        <w:t>db.Prod</w:t>
-      </w:r>
-      <w:proofErr w:type="gramEnd"/>
-      <w:r>
-        <w:rPr>
-          <w:rFonts w:ascii="Consolas" w:hAnsi="Consolas"/>
-          <w:b/>
-          <w:bCs/>
-          <w:sz w:val="24"/>
-          <w:szCs w:val="24"/>
-        </w:rPr>
-        <w:t xml:space="preserve">_ProdLine_OrderDet_Orders_Cust.aggregate([{$project: {product: </w:t>
-      </w:r>
-      <w:r>
-        <w:rPr>
-          <w:rFonts w:ascii="Consolas" w:hAnsi="Consolas"/>
-          <w:b/>
-          <w:bCs/>
-          <w:color w:val="00B050"/>
-          <w:sz w:val="24"/>
-          <w:szCs w:val="24"/>
-        </w:rPr>
-        <w:t>'$productLine'</w:t>
-      </w:r>
-      <w:r>
-        <w:rPr>
-          <w:rFonts w:ascii="Consolas" w:hAnsi="Consolas"/>
-          <w:b/>
-          <w:bCs/>
-          <w:sz w:val="24"/>
-          <w:szCs w:val="24"/>
-        </w:rPr>
-        <w:t xml:space="preserve">, quantity: </w:t>
-      </w:r>
-      <w:r>
-        <w:rPr>
-          <w:rFonts w:ascii="Consolas" w:hAnsi="Consolas"/>
-          <w:b/>
-          <w:bCs/>
-          <w:color w:val="00B050"/>
-          <w:sz w:val="24"/>
-          <w:szCs w:val="24"/>
-        </w:rPr>
-        <w:t>'$quantityOrdered'</w:t>
-      </w:r>
-      <w:r>
-        <w:rPr>
-          <w:rFonts w:ascii="Consolas" w:hAnsi="Consolas"/>
-          <w:b/>
-          <w:bCs/>
-          <w:sz w:val="24"/>
-          <w:szCs w:val="24"/>
-        </w:rPr>
-        <w:t>, revenue:{$multiply:[</w:t>
-      </w:r>
-      <w:r>
-        <w:rPr>
-          <w:rFonts w:ascii="Consolas" w:hAnsi="Consolas"/>
-          <w:b/>
-          <w:bCs/>
-          <w:color w:val="00B050"/>
-          <w:sz w:val="24"/>
-          <w:szCs w:val="24"/>
-        </w:rPr>
-        <w:t>"$priceEach"</w:t>
-      </w:r>
-      <w:r>
-        <w:rPr>
-          <w:rFonts w:ascii="Consolas" w:hAnsi="Consolas"/>
-          <w:b/>
-          <w:bCs/>
-          <w:sz w:val="24"/>
-          <w:szCs w:val="24"/>
-        </w:rPr>
-        <w:t>,</w:t>
-      </w:r>
-      <w:r>
-        <w:rPr>
-          <w:rFonts w:ascii="Consolas" w:hAnsi="Consolas"/>
-          <w:b/>
-          <w:bCs/>
-          <w:color w:val="00B050"/>
-          <w:sz w:val="24"/>
-          <w:szCs w:val="24"/>
-        </w:rPr>
-        <w:t xml:space="preserve"> "$quantityOrdered"</w:t>
-      </w:r>
-      <w:r>
-        <w:rPr>
-          <w:rFonts w:ascii="Consolas" w:hAnsi="Consolas"/>
-          <w:b/>
-          <w:bCs/>
-          <w:sz w:val="24"/>
-          <w:szCs w:val="24"/>
-        </w:rPr>
-        <w:t xml:space="preserve">]}}}, {$sort: {revenue: </w:t>
-      </w:r>
-      <w:r>
-        <w:rPr>
-          <w:rFonts w:ascii="Consolas" w:hAnsi="Consolas"/>
-          <w:b/>
-          <w:bCs/>
-          <w:color w:val="FF0000"/>
-          <w:sz w:val="24"/>
-          <w:szCs w:val="24"/>
-        </w:rPr>
-        <w:t>-1</w:t>
-      </w:r>
-      <w:r>
-        <w:rPr>
-          <w:rFonts w:ascii="Consolas" w:hAnsi="Consolas"/>
-          <w:b/>
-          <w:bCs/>
-          <w:sz w:val="24"/>
-          <w:szCs w:val="24"/>
-        </w:rPr>
-        <w:t>}}</w:t>
-      </w:r>
-      <w:r>
-        <w:rPr>
-          <w:rFonts w:ascii="Consolas" w:hAnsi="Consolas"/>
-          <w:b/>
-          <w:bCs/>
-          <w:sz w:val="24"/>
-          <w:szCs w:val="24"/>
-        </w:rPr>
-        <w:t xml:space="preserve">, {$limit: </w:t>
-      </w:r>
-      <w:r>
-        <w:rPr>
-          <w:rFonts w:ascii="Consolas" w:hAnsi="Consolas"/>
-          <w:b/>
-          <w:bCs/>
-          <w:color w:val="FF0000"/>
-          <w:sz w:val="24"/>
-          <w:szCs w:val="24"/>
-        </w:rPr>
-        <w:t>1</w:t>
-      </w:r>
-      <w:r>
-        <w:rPr>
-          <w:rFonts w:ascii="Consolas" w:hAnsi="Consolas"/>
-          <w:b/>
-          <w:bCs/>
-          <w:sz w:val="24"/>
-          <w:szCs w:val="24"/>
-        </w:rPr>
-        <w:t>]);</w:t>
-      </w:r>
-    </w:p>
-    <w:p>
-      <w:pPr>
-        <w:rPr>
-          <w:sz w:val="24"/>
-          <w:szCs w:val="24"/>
-        </w:rPr>
-      </w:pPr>
-      <w:r>
-        <w:rPr>
-          <w:sz w:val="24"/>
-          <w:szCs w:val="24"/>
-        </w:rPr>
-        <w:br/>
-      </w:r>
-      <w:r>
-        <w:rPr>
-          <w:sz w:val="24"/>
-          <w:szCs w:val="24"/>
-          <w:highlight w:val="green"/>
         </w:rPr>
         <w:t>3. List the products ordered on a Friday.</w:t>
       </w:r>

</xml_diff>

<commit_message>
added bonus q 2 answer
</commit_message>
<xml_diff>
--- a/classic-models-assignment.docx
+++ b/classic-models-assignment.docx
@@ -2204,177 +2204,470 @@
           <w:szCs w:val="24"/>
         </w:rPr>
       </w:pPr>
-      <w:proofErr w:type="gramStart"/>
-      <w:r>
-        <w:rPr>
-          <w:rFonts w:ascii="Consolas" w:hAnsi="Consolas"/>
-          <w:b/>
-          <w:bCs/>
-          <w:sz w:val="24"/>
-          <w:szCs w:val="24"/>
-        </w:rPr>
-        <w:t>db.Prod</w:t>
-      </w:r>
-      <w:proofErr w:type="gramEnd"/>
-      <w:r>
-        <w:rPr>
-          <w:rFonts w:ascii="Consolas" w:hAnsi="Consolas"/>
-          <w:b/>
-          <w:bCs/>
-          <w:sz w:val="24"/>
-          <w:szCs w:val="24"/>
-        </w:rPr>
-        <w:t xml:space="preserve">_ProdLine_OrderDet_Orders_Cust.aggregate([{$project: {product: </w:t>
-      </w:r>
-      <w:r>
-        <w:rPr>
-          <w:rFonts w:ascii="Consolas" w:hAnsi="Consolas"/>
-          <w:b/>
-          <w:bCs/>
-          <w:color w:val="00B050"/>
-          <w:sz w:val="24"/>
-          <w:szCs w:val="24"/>
-        </w:rPr>
-        <w:t>'$productLine'</w:t>
-      </w:r>
-      <w:r>
-        <w:rPr>
-          <w:rFonts w:ascii="Consolas" w:hAnsi="Consolas"/>
-          <w:b/>
-          <w:bCs/>
-          <w:sz w:val="24"/>
-          <w:szCs w:val="24"/>
-        </w:rPr>
-        <w:t xml:space="preserve">, quantity: </w:t>
-      </w:r>
-      <w:r>
-        <w:rPr>
-          <w:rFonts w:ascii="Consolas" w:hAnsi="Consolas"/>
-          <w:b/>
-          <w:bCs/>
-          <w:color w:val="00B050"/>
-          <w:sz w:val="24"/>
-          <w:szCs w:val="24"/>
-        </w:rPr>
-        <w:t>'$quantityOrdered'</w:t>
-      </w:r>
-      <w:r>
-        <w:rPr>
-          <w:rFonts w:ascii="Consolas" w:hAnsi="Consolas"/>
-          <w:b/>
-          <w:bCs/>
-          <w:sz w:val="24"/>
-          <w:szCs w:val="24"/>
-        </w:rPr>
-        <w:t>, revenue:{$multiply:[</w:t>
-      </w:r>
-      <w:r>
-        <w:rPr>
-          <w:rFonts w:ascii="Consolas" w:hAnsi="Consolas"/>
-          <w:b/>
-          <w:bCs/>
-          <w:color w:val="00B050"/>
-          <w:sz w:val="24"/>
-          <w:szCs w:val="24"/>
-        </w:rPr>
-        <w:t>"$priceEach"</w:t>
-      </w:r>
-      <w:r>
-        <w:rPr>
-          <w:rFonts w:ascii="Consolas" w:hAnsi="Consolas"/>
-          <w:b/>
-          <w:bCs/>
-          <w:sz w:val="24"/>
-          <w:szCs w:val="24"/>
-        </w:rPr>
-        <w:t>,</w:t>
-      </w:r>
-      <w:r>
-        <w:rPr>
-          <w:rFonts w:ascii="Consolas" w:hAnsi="Consolas"/>
-          <w:b/>
-          <w:bCs/>
-          <w:color w:val="00B050"/>
-          <w:sz w:val="24"/>
-          <w:szCs w:val="24"/>
-        </w:rPr>
-        <w:t xml:space="preserve"> "$quantityOrdered"</w:t>
-      </w:r>
-      <w:r>
-        <w:rPr>
-          <w:rFonts w:ascii="Consolas" w:hAnsi="Consolas"/>
-          <w:b/>
-          <w:bCs/>
-          <w:sz w:val="24"/>
-          <w:szCs w:val="24"/>
-        </w:rPr>
-        <w:t xml:space="preserve">]}}}, {$sort: {revenue: </w:t>
-      </w:r>
-      <w:r>
-        <w:rPr>
-          <w:rFonts w:ascii="Consolas" w:hAnsi="Consolas"/>
-          <w:b/>
-          <w:bCs/>
-          <w:color w:val="FF0000"/>
-          <w:sz w:val="24"/>
-          <w:szCs w:val="24"/>
-        </w:rPr>
-        <w:t>-1</w:t>
-      </w:r>
-      <w:r>
-        <w:rPr>
-          <w:rFonts w:ascii="Consolas" w:hAnsi="Consolas"/>
-          <w:b/>
-          <w:bCs/>
-          <w:sz w:val="24"/>
-          <w:szCs w:val="24"/>
-        </w:rPr>
-        <w:t>}}</w:t>
-      </w:r>
-      <w:r>
-        <w:rPr>
-          <w:rFonts w:ascii="Consolas" w:hAnsi="Consolas"/>
-          <w:b/>
-          <w:bCs/>
-          <w:sz w:val="24"/>
-          <w:szCs w:val="24"/>
-        </w:rPr>
-        <w:t xml:space="preserve">, {$limit: </w:t>
-      </w:r>
-      <w:r>
-        <w:rPr>
-          <w:rFonts w:ascii="Consolas" w:hAnsi="Consolas"/>
-          <w:b/>
-          <w:bCs/>
-          <w:color w:val="FF0000"/>
-          <w:sz w:val="24"/>
-          <w:szCs w:val="24"/>
-        </w:rPr>
-        <w:t>1</w:t>
-      </w:r>
-      <w:r>
-        <w:rPr>
-          <w:rFonts w:ascii="Consolas" w:hAnsi="Consolas"/>
-          <w:b/>
-          <w:bCs/>
-          <w:sz w:val="24"/>
-          <w:szCs w:val="24"/>
-        </w:rPr>
-        <w:t>]);</w:t>
-      </w:r>
-    </w:p>
-    <w:p>
-      <w:pPr>
-        <w:rPr>
-          <w:sz w:val="24"/>
-          <w:szCs w:val="24"/>
-        </w:rPr>
-      </w:pPr>
-      <w:r>
-        <w:rPr>
-          <w:sz w:val="24"/>
-          <w:szCs w:val="24"/>
-        </w:rPr>
+      <w:r>
+        <w:rPr>
+          <w:rFonts w:ascii="Consolas" w:hAnsi="Consolas"/>
+          <w:b/>
+          <w:bCs/>
+          <w:sz w:val="24"/>
+          <w:szCs w:val="24"/>
+        </w:rPr>
+        <w:t xml:space="preserve">db.Prod_ProdLine_OrderDet_Orders_Cust.aggregate( [  </w:t>
+      </w:r>
+      <w:r>
+        <w:br/>
+      </w:r>
+      <w:r>
+        <w:rPr>
+          <w:rFonts w:ascii="Consolas" w:hAnsi="Consolas"/>
+          <w:b/>
+          <w:bCs/>
+          <w:sz w:val="24"/>
+          <w:szCs w:val="24"/>
+        </w:rPr>
+        <w:t xml:space="preserve"> {  </w:t>
+      </w:r>
+      <w:r>
+        <w:br/>
+      </w:r>
+      <w:r>
+        <w:rPr>
+          <w:rFonts w:ascii="Consolas" w:hAnsi="Consolas"/>
+          <w:b/>
+          <w:bCs/>
+          <w:sz w:val="24"/>
+          <w:szCs w:val="24"/>
+        </w:rPr>
+        <w:t xml:space="preserve"> $</w:t>
+      </w:r>
+      <w:proofErr w:type="spellStart"/>
+      <w:r>
+        <w:rPr>
+          <w:rFonts w:ascii="Consolas" w:hAnsi="Consolas"/>
+          <w:b/>
+          <w:bCs/>
+          <w:sz w:val="24"/>
+          <w:szCs w:val="24"/>
+        </w:rPr>
+        <w:t>addFields</w:t>
+      </w:r>
+      <w:proofErr w:type="spellEnd"/>
+      <w:r>
+        <w:rPr>
+          <w:rFonts w:ascii="Consolas" w:hAnsi="Consolas"/>
+          <w:b/>
+          <w:bCs/>
+          <w:sz w:val="24"/>
+          <w:szCs w:val="24"/>
+        </w:rPr>
+        <w:t xml:space="preserve">: {  </w:t>
+      </w:r>
+      <w:r>
+        <w:br/>
+      </w:r>
+      <w:r>
+        <w:rPr>
+          <w:rFonts w:ascii="Consolas" w:hAnsi="Consolas"/>
+          <w:b/>
+          <w:bCs/>
+          <w:sz w:val="24"/>
+          <w:szCs w:val="24"/>
+        </w:rPr>
+        <w:t xml:space="preserve"> '</w:t>
+      </w:r>
+      <w:proofErr w:type="spellStart"/>
+      <w:r>
+        <w:rPr>
+          <w:rFonts w:ascii="Consolas" w:hAnsi="Consolas"/>
+          <w:b/>
+          <w:bCs/>
+          <w:sz w:val="24"/>
+          <w:szCs w:val="24"/>
+        </w:rPr>
+        <w:t>totalGain</w:t>
+      </w:r>
+      <w:proofErr w:type="spellEnd"/>
+      <w:r>
+        <w:rPr>
+          <w:rFonts w:ascii="Consolas" w:hAnsi="Consolas"/>
+          <w:b/>
+          <w:bCs/>
+          <w:sz w:val="24"/>
+          <w:szCs w:val="24"/>
+        </w:rPr>
+        <w:t>': {$multiply: ['$</w:t>
+      </w:r>
+      <w:proofErr w:type="spellStart"/>
+      <w:r>
+        <w:rPr>
+          <w:rFonts w:ascii="Consolas" w:hAnsi="Consolas"/>
+          <w:b/>
+          <w:bCs/>
+          <w:sz w:val="24"/>
+          <w:szCs w:val="24"/>
+        </w:rPr>
+        <w:t>priceEach','$quantityOrdered</w:t>
+      </w:r>
+      <w:proofErr w:type="spellEnd"/>
+      <w:r>
+        <w:rPr>
+          <w:rFonts w:ascii="Consolas" w:hAnsi="Consolas"/>
+          <w:b/>
+          <w:bCs/>
+          <w:sz w:val="24"/>
+          <w:szCs w:val="24"/>
+        </w:rPr>
+        <w:t xml:space="preserve">']} </w:t>
+      </w:r>
+      <w:r>
+        <w:br/>
+      </w:r>
+      <w:r>
+        <w:rPr>
+          <w:rFonts w:ascii="Consolas" w:hAnsi="Consolas"/>
+          <w:b/>
+          <w:bCs/>
+          <w:sz w:val="24"/>
+          <w:szCs w:val="24"/>
+        </w:rPr>
+        <w:t xml:space="preserve"> }  </w:t>
+      </w:r>
+      <w:r>
+        <w:br/>
+      </w:r>
+      <w:r>
+        <w:rPr>
+          <w:rFonts w:ascii="Consolas" w:hAnsi="Consolas"/>
+          <w:b/>
+          <w:bCs/>
+          <w:sz w:val="24"/>
+          <w:szCs w:val="24"/>
+        </w:rPr>
+        <w:t xml:space="preserve"> },  </w:t>
+      </w:r>
+      <w:r>
+        <w:br/>
+      </w:r>
+      <w:r>
+        <w:rPr>
+          <w:rFonts w:ascii="Consolas" w:hAnsi="Consolas"/>
+          <w:b/>
+          <w:bCs/>
+          <w:sz w:val="24"/>
+          <w:szCs w:val="24"/>
+        </w:rPr>
+        <w:t xml:space="preserve"> {  </w:t>
+      </w:r>
+      <w:r>
+        <w:br/>
+      </w:r>
+      <w:r>
+        <w:rPr>
+          <w:rFonts w:ascii="Consolas" w:hAnsi="Consolas"/>
+          <w:b/>
+          <w:bCs/>
+          <w:sz w:val="24"/>
+          <w:szCs w:val="24"/>
+        </w:rPr>
+        <w:t xml:space="preserve"> $group : {  </w:t>
+      </w:r>
+      <w:r>
+        <w:br/>
+      </w:r>
+      <w:r>
+        <w:rPr>
+          <w:rFonts w:ascii="Consolas" w:hAnsi="Consolas"/>
+          <w:b/>
+          <w:bCs/>
+          <w:sz w:val="24"/>
+          <w:szCs w:val="24"/>
+        </w:rPr>
+        <w:t xml:space="preserve"> _id : '$</w:t>
+      </w:r>
+      <w:proofErr w:type="spellStart"/>
+      <w:r>
+        <w:rPr>
+          <w:rFonts w:ascii="Consolas" w:hAnsi="Consolas"/>
+          <w:b/>
+          <w:bCs/>
+          <w:sz w:val="24"/>
+          <w:szCs w:val="24"/>
+        </w:rPr>
+        <w:t>productCode</w:t>
+      </w:r>
+      <w:proofErr w:type="spellEnd"/>
+      <w:r>
+        <w:rPr>
+          <w:rFonts w:ascii="Consolas" w:hAnsi="Consolas"/>
+          <w:b/>
+          <w:bCs/>
+          <w:sz w:val="24"/>
+          <w:szCs w:val="24"/>
+        </w:rPr>
+        <w:t xml:space="preserve">', </w:t>
+      </w:r>
+      <w:r>
+        <w:br/>
+      </w:r>
+      <w:r>
+        <w:rPr>
+          <w:rFonts w:ascii="Consolas" w:hAnsi="Consolas"/>
+          <w:b/>
+          <w:bCs/>
+          <w:sz w:val="24"/>
+          <w:szCs w:val="24"/>
+        </w:rPr>
+        <w:t xml:space="preserve"> </w:t>
+      </w:r>
+      <w:proofErr w:type="spellStart"/>
+      <w:r>
+        <w:rPr>
+          <w:rFonts w:ascii="Consolas" w:hAnsi="Consolas"/>
+          <w:b/>
+          <w:bCs/>
+          <w:sz w:val="24"/>
+          <w:szCs w:val="24"/>
+        </w:rPr>
+        <w:t>totalOrdered</w:t>
+      </w:r>
+      <w:proofErr w:type="spellEnd"/>
+      <w:r>
+        <w:rPr>
+          <w:rFonts w:ascii="Consolas" w:hAnsi="Consolas"/>
+          <w:b/>
+          <w:bCs/>
+          <w:sz w:val="24"/>
+          <w:szCs w:val="24"/>
+        </w:rPr>
+        <w:t xml:space="preserve">: {$sum: '$quantityOrdered'},  </w:t>
+      </w:r>
+      <w:r>
+        <w:br/>
+      </w:r>
+      <w:r>
+        <w:rPr>
+          <w:rFonts w:ascii="Consolas" w:hAnsi="Consolas"/>
+          <w:b/>
+          <w:bCs/>
+          <w:sz w:val="24"/>
+          <w:szCs w:val="24"/>
+        </w:rPr>
+        <w:t xml:space="preserve"> revenue: { $sum: '$</w:t>
+      </w:r>
+      <w:proofErr w:type="spellStart"/>
+      <w:r>
+        <w:rPr>
+          <w:rFonts w:ascii="Consolas" w:hAnsi="Consolas"/>
+          <w:b/>
+          <w:bCs/>
+          <w:sz w:val="24"/>
+          <w:szCs w:val="24"/>
+        </w:rPr>
+        <w:t>totalGain</w:t>
+      </w:r>
+      <w:proofErr w:type="spellEnd"/>
+      <w:r>
+        <w:rPr>
+          <w:rFonts w:ascii="Consolas" w:hAnsi="Consolas"/>
+          <w:b/>
+          <w:bCs/>
+          <w:sz w:val="24"/>
+          <w:szCs w:val="24"/>
+        </w:rPr>
+        <w:t xml:space="preserve">' } </w:t>
+      </w:r>
+      <w:r>
+        <w:br/>
+      </w:r>
+      <w:r>
+        <w:rPr>
+          <w:rFonts w:ascii="Consolas" w:hAnsi="Consolas"/>
+          <w:b/>
+          <w:bCs/>
+          <w:sz w:val="24"/>
+          <w:szCs w:val="24"/>
+        </w:rPr>
+        <w:t xml:space="preserve"> }  </w:t>
+      </w:r>
+      <w:r>
+        <w:br/>
+      </w:r>
+      <w:r>
+        <w:rPr>
+          <w:rFonts w:ascii="Consolas" w:hAnsi="Consolas"/>
+          <w:b/>
+          <w:bCs/>
+          <w:sz w:val="24"/>
+          <w:szCs w:val="24"/>
+        </w:rPr>
+        <w:t xml:space="preserve"> },  </w:t>
+      </w:r>
+      <w:r>
+        <w:br/>
+      </w:r>
+      <w:r>
+        <w:rPr>
+          <w:rFonts w:ascii="Consolas" w:hAnsi="Consolas"/>
+          <w:b/>
+          <w:bCs/>
+          <w:sz w:val="24"/>
+          <w:szCs w:val="24"/>
+        </w:rPr>
+        <w:t xml:space="preserve"> {  </w:t>
+      </w:r>
+      <w:r>
+        <w:br/>
+      </w:r>
+      <w:r>
+        <w:rPr>
+          <w:rFonts w:ascii="Consolas" w:hAnsi="Consolas"/>
+          <w:b/>
+          <w:bCs/>
+          <w:sz w:val="24"/>
+          <w:szCs w:val="24"/>
+        </w:rPr>
+        <w:t xml:space="preserve"> $sort: {revenue: -1}  </w:t>
+      </w:r>
+      <w:r>
+        <w:br/>
+      </w:r>
+      <w:r>
+        <w:rPr>
+          <w:rFonts w:ascii="Consolas" w:hAnsi="Consolas"/>
+          <w:b/>
+          <w:bCs/>
+          <w:sz w:val="24"/>
+          <w:szCs w:val="24"/>
+        </w:rPr>
+        <w:t xml:space="preserve"> },  </w:t>
+      </w:r>
+      <w:r>
+        <w:br/>
+      </w:r>
+      <w:r>
+        <w:rPr>
+          <w:rFonts w:ascii="Consolas" w:hAnsi="Consolas"/>
+          <w:b/>
+          <w:bCs/>
+          <w:sz w:val="24"/>
+          <w:szCs w:val="24"/>
+        </w:rPr>
+        <w:t xml:space="preserve"> {  </w:t>
+      </w:r>
+      <w:r>
+        <w:br/>
+      </w:r>
+      <w:r>
+        <w:rPr>
+          <w:rFonts w:ascii="Consolas" w:hAnsi="Consolas"/>
+          <w:b/>
+          <w:bCs/>
+          <w:sz w:val="24"/>
+          <w:szCs w:val="24"/>
+        </w:rPr>
+        <w:t xml:space="preserve"> $limit: 1  </w:t>
+      </w:r>
+      <w:r>
+        <w:br/>
+      </w:r>
+      <w:r>
+        <w:rPr>
+          <w:rFonts w:ascii="Consolas" w:hAnsi="Consolas"/>
+          <w:b/>
+          <w:bCs/>
+          <w:sz w:val="24"/>
+          <w:szCs w:val="24"/>
+        </w:rPr>
+        <w:t xml:space="preserve"> }, </w:t>
+      </w:r>
+      <w:r>
+        <w:br/>
+      </w:r>
+      <w:r>
+        <w:rPr>
+          <w:rFonts w:ascii="Consolas" w:hAnsi="Consolas"/>
+          <w:b/>
+          <w:bCs/>
+          <w:sz w:val="24"/>
+          <w:szCs w:val="24"/>
+        </w:rPr>
+        <w:t xml:space="preserve"> { </w:t>
+      </w:r>
+      <w:r>
+        <w:br/>
+      </w:r>
+      <w:r>
+        <w:rPr>
+          <w:rFonts w:ascii="Consolas" w:hAnsi="Consolas"/>
+          <w:b/>
+          <w:bCs/>
+          <w:sz w:val="24"/>
+          <w:szCs w:val="24"/>
+        </w:rPr>
+        <w:t xml:space="preserve"> $project: {quantityOrdered: '$</w:t>
+      </w:r>
+      <w:proofErr w:type="spellStart"/>
+      <w:r>
+        <w:rPr>
+          <w:rFonts w:ascii="Consolas" w:hAnsi="Consolas"/>
+          <w:b/>
+          <w:bCs/>
+          <w:sz w:val="24"/>
+          <w:szCs w:val="24"/>
+        </w:rPr>
+        <w:t>totalOrdered</w:t>
+      </w:r>
+      <w:proofErr w:type="spellEnd"/>
+      <w:r>
+        <w:rPr>
+          <w:rFonts w:ascii="Consolas" w:hAnsi="Consolas"/>
+          <w:b/>
+          <w:bCs/>
+          <w:sz w:val="24"/>
+          <w:szCs w:val="24"/>
+        </w:rPr>
+        <w:t xml:space="preserve">' , revenue: '$revenue'} </w:t>
+      </w:r>
+      <w:r>
+        <w:br/>
+      </w:r>
+      <w:r>
+        <w:rPr>
+          <w:rFonts w:ascii="Consolas" w:hAnsi="Consolas"/>
+          <w:b/>
+          <w:bCs/>
+          <w:sz w:val="24"/>
+          <w:szCs w:val="24"/>
+        </w:rPr>
+        <w:t xml:space="preserve"> } </w:t>
+      </w:r>
+      <w:r>
+        <w:br/>
+      </w:r>
+      <w:r>
+        <w:rPr>
+          <w:rFonts w:ascii="Consolas" w:hAnsi="Consolas"/>
+          <w:b/>
+          <w:bCs/>
+          <w:sz w:val="24"/>
+          <w:szCs w:val="24"/>
+        </w:rPr>
+        <w:t xml:space="preserve">] )  </w:t>
+      </w:r>
+    </w:p>
+    <w:p>
+      <w:pPr>
+        <w:rPr>
+          <w:sz w:val="24"/>
+          <w:szCs w:val="24"/>
+        </w:rPr>
+      </w:pPr>
+      <w:r>
+        <w:rPr>
+          <w:sz w:val="24"/>
+          <w:szCs w:val="24"/>
+        </w:rPr>
+        <w:lastRenderedPageBreak/>
         <w:br/>
       </w:r>
       <w:r>

</xml_diff>